<commit_message>
finished this weeks project
</commit_message>
<xml_diff>
--- a/week-6/Web340_Assign6.docx
+++ b/week-6/Web340_Assign6.docx
@@ -640,13 +640,15 @@
         <w:spacing w:line="360" w:lineRule="auto"/>
         <w:rPr>
           <w:rFonts w:ascii="Times New Roman" w:hAnsi="Times New Roman" w:cs="Times New Roman"/>
-          <w:sz w:val="24"/>
-          <w:szCs w:val="24"/>
-        </w:rPr>
-      </w:pPr>
-      <w:r>
-        <w:rPr>
-          <w:rFonts w:ascii="Times New Roman" w:hAnsi="Times New Roman" w:cs="Times New Roman"/>
+          <w:strike/>
+          <w:sz w:val="24"/>
+          <w:szCs w:val="24"/>
+        </w:rPr>
+      </w:pPr>
+      <w:r>
+        <w:rPr>
+          <w:rFonts w:ascii="Times New Roman" w:hAnsi="Times New Roman" w:cs="Times New Roman"/>
+          <w:strike/>
           <w:sz w:val="24"/>
           <w:szCs w:val="24"/>
         </w:rPr>
@@ -655,6 +657,7 @@
       <w:r>
         <w:rPr>
           <w:rFonts w:ascii="Times New Roman" w:hAnsi="Times New Roman" w:cs="Times New Roman"/>
+          <w:strike/>
           <w:sz w:val="24"/>
           <w:szCs w:val="24"/>
         </w:rPr>
@@ -663,6 +666,7 @@
       <w:r>
         <w:rPr>
           <w:rFonts w:ascii="Times New Roman" w:hAnsi="Times New Roman" w:cs="Times New Roman"/>
+          <w:strike/>
           <w:sz w:val="24"/>
           <w:szCs w:val="24"/>
         </w:rPr>
@@ -671,6 +675,7 @@
       <w:r>
         <w:rPr>
           <w:rFonts w:ascii="Times New Roman" w:hAnsi="Times New Roman" w:cs="Times New Roman"/>
+          <w:strike/>
           <w:sz w:val="24"/>
           <w:szCs w:val="24"/>
         </w:rPr>
@@ -680,6 +685,7 @@
       <w:r>
         <w:rPr>
           <w:rFonts w:ascii="Times New Roman" w:hAnsi="Times New Roman" w:cs="Times New Roman"/>
+          <w:strike/>
           <w:sz w:val="24"/>
           <w:szCs w:val="24"/>
         </w:rPr>
@@ -689,6 +695,7 @@
       <w:r>
         <w:rPr>
           <w:rFonts w:ascii="Times New Roman" w:hAnsi="Times New Roman" w:cs="Times New Roman"/>
+          <w:strike/>
           <w:sz w:val="24"/>
           <w:szCs w:val="24"/>
         </w:rPr>
@@ -705,13 +712,15 @@
         <w:spacing w:line="360" w:lineRule="auto"/>
         <w:rPr>
           <w:rFonts w:ascii="Times New Roman" w:hAnsi="Times New Roman" w:cs="Times New Roman"/>
-          <w:sz w:val="24"/>
-          <w:szCs w:val="24"/>
-        </w:rPr>
-      </w:pPr>
-      <w:r>
-        <w:rPr>
-          <w:rFonts w:ascii="Times New Roman" w:hAnsi="Times New Roman" w:cs="Times New Roman"/>
+          <w:strike/>
+          <w:sz w:val="24"/>
+          <w:szCs w:val="24"/>
+        </w:rPr>
+      </w:pPr>
+      <w:r>
+        <w:rPr>
+          <w:rFonts w:ascii="Times New Roman" w:hAnsi="Times New Roman" w:cs="Times New Roman"/>
+          <w:strike/>
           <w:sz w:val="24"/>
           <w:szCs w:val="24"/>
         </w:rPr>
@@ -721,6 +730,7 @@
       <w:r>
         <w:rPr>
           <w:rFonts w:ascii="Times New Roman" w:hAnsi="Times New Roman" w:cs="Times New Roman"/>
+          <w:strike/>
           <w:sz w:val="24"/>
           <w:szCs w:val="24"/>
         </w:rPr>
@@ -729,6 +739,7 @@
       <w:r>
         <w:rPr>
           <w:rFonts w:ascii="Times New Roman" w:hAnsi="Times New Roman" w:cs="Times New Roman"/>
+          <w:strike/>
           <w:sz w:val="24"/>
           <w:szCs w:val="24"/>
         </w:rPr>
@@ -737,6 +748,7 @@
       <w:r>
         <w:rPr>
           <w:rFonts w:ascii="Times New Roman" w:hAnsi="Times New Roman" w:cs="Times New Roman"/>
+          <w:strike/>
           <w:sz w:val="24"/>
           <w:szCs w:val="24"/>
         </w:rPr>
@@ -745,6 +757,7 @@
       <w:r>
         <w:rPr>
           <w:rFonts w:ascii="Times New Roman" w:hAnsi="Times New Roman" w:cs="Times New Roman"/>
+          <w:strike/>
           <w:sz w:val="24"/>
           <w:szCs w:val="24"/>
         </w:rPr>
@@ -753,6 +766,7 @@
       <w:r>
         <w:rPr>
           <w:rFonts w:ascii="Times New Roman" w:hAnsi="Times New Roman" w:cs="Times New Roman"/>
+          <w:strike/>
           <w:sz w:val="24"/>
           <w:szCs w:val="24"/>
         </w:rPr>
@@ -762,6 +776,7 @@
       <w:r>
         <w:rPr>
           <w:rFonts w:ascii="Times New Roman" w:hAnsi="Times New Roman" w:cs="Times New Roman"/>
+          <w:strike/>
           <w:sz w:val="24"/>
           <w:szCs w:val="24"/>
         </w:rPr>
@@ -771,6 +786,7 @@
       <w:r>
         <w:rPr>
           <w:rFonts w:ascii="Times New Roman" w:hAnsi="Times New Roman" w:cs="Times New Roman"/>
+          <w:strike/>
           <w:sz w:val="24"/>
           <w:szCs w:val="24"/>
         </w:rPr>
@@ -779,6 +795,7 @@
       <w:r>
         <w:rPr>
           <w:rFonts w:ascii="Times New Roman" w:hAnsi="Times New Roman" w:cs="Times New Roman"/>
+          <w:strike/>
           <w:sz w:val="24"/>
           <w:szCs w:val="24"/>
         </w:rPr>
@@ -787,6 +804,7 @@
       <w:r>
         <w:rPr>
           <w:rFonts w:ascii="Times New Roman" w:hAnsi="Times New Roman" w:cs="Times New Roman"/>
+          <w:strike/>
           <w:sz w:val="24"/>
           <w:szCs w:val="24"/>
         </w:rPr>
@@ -795,6 +813,7 @@
       <w:r>
         <w:rPr>
           <w:rFonts w:ascii="Times New Roman" w:hAnsi="Times New Roman" w:cs="Times New Roman"/>
+          <w:strike/>
           <w:sz w:val="24"/>
           <w:szCs w:val="24"/>
         </w:rPr>
@@ -807,6 +826,7 @@
         <w:spacing w:line="360" w:lineRule="auto"/>
         <w:rPr>
           <w:rFonts w:ascii="Times New Roman" w:hAnsi="Times New Roman" w:cs="Times New Roman"/>
+          <w:strike/>
           <w:sz w:val="24"/>
           <w:szCs w:val="24"/>
         </w:rPr>
@@ -821,6 +841,7 @@
           <w:rFonts w:ascii="Times New Roman" w:hAnsi="Times New Roman" w:cs="Times New Roman"/>
           <w:b/>
           <w:bCs/>
+          <w:strike/>
           <w:sz w:val="24"/>
           <w:szCs w:val="24"/>
         </w:rPr>
@@ -830,6 +851,7 @@
           <w:rFonts w:ascii="Times New Roman" w:hAnsi="Times New Roman" w:cs="Times New Roman"/>
           <w:b/>
           <w:bCs/>
+          <w:strike/>
           <w:sz w:val="24"/>
           <w:szCs w:val="24"/>
         </w:rPr>
@@ -846,13 +868,15 @@
         <w:spacing w:line="360" w:lineRule="auto"/>
         <w:rPr>
           <w:rFonts w:ascii="Times New Roman" w:hAnsi="Times New Roman" w:cs="Times New Roman"/>
-          <w:sz w:val="24"/>
-          <w:szCs w:val="24"/>
-        </w:rPr>
-      </w:pPr>
-      <w:r>
-        <w:rPr>
-          <w:rFonts w:ascii="Times New Roman" w:hAnsi="Times New Roman" w:cs="Times New Roman"/>
+          <w:strike/>
+          <w:sz w:val="24"/>
+          <w:szCs w:val="24"/>
+        </w:rPr>
+      </w:pPr>
+      <w:r>
+        <w:rPr>
+          <w:rFonts w:ascii="Times New Roman" w:hAnsi="Times New Roman" w:cs="Times New Roman"/>
+          <w:strike/>
           <w:sz w:val="24"/>
           <w:szCs w:val="24"/>
         </w:rPr>
@@ -862,6 +886,7 @@
       <w:r>
         <w:rPr>
           <w:rFonts w:ascii="Times New Roman" w:hAnsi="Times New Roman" w:cs="Times New Roman"/>
+          <w:strike/>
           <w:sz w:val="24"/>
           <w:szCs w:val="24"/>
         </w:rPr>
@@ -871,6 +896,7 @@
       <w:r>
         <w:rPr>
           <w:rFonts w:ascii="Times New Roman" w:hAnsi="Times New Roman" w:cs="Times New Roman"/>
+          <w:strike/>
           <w:sz w:val="24"/>
           <w:szCs w:val="24"/>
         </w:rPr>
@@ -926,7 +952,25 @@
             <w:sz w:val="24"/>
             <w:szCs w:val="24"/>
           </w:rPr>
-          <w:t>here</w:t>
+          <w:t>he</w:t>
+        </w:r>
+        <w:r>
+          <w:rPr>
+            <w:rStyle w:val="Hyperlink"/>
+            <w:rFonts w:ascii="Times New Roman" w:hAnsi="Times New Roman" w:cs="Times New Roman"/>
+            <w:sz w:val="24"/>
+            <w:szCs w:val="24"/>
+          </w:rPr>
+          <w:t>r</w:t>
+        </w:r>
+        <w:r>
+          <w:rPr>
+            <w:rStyle w:val="Hyperlink"/>
+            <w:rFonts w:ascii="Times New Roman" w:hAnsi="Times New Roman" w:cs="Times New Roman"/>
+            <w:sz w:val="24"/>
+            <w:szCs w:val="24"/>
+          </w:rPr>
+          <w:t>e</w:t>
         </w:r>
       </w:hyperlink>
       <w:r>
@@ -1379,7 +1423,6 @@
         <w:docPartUnique/>
       </w:docPartObj>
     </w:sdtPr>
-    <w:sdtEndPr/>
     <w:sdtContent>
       <w:sdt>
         <w:sdtPr>
@@ -1389,7 +1432,6 @@
             <w:docPartUnique/>
           </w:docPartObj>
         </w:sdtPr>
-        <w:sdtEndPr/>
         <w:sdtContent>
           <w:p>
             <w:pPr>
@@ -4872,6 +4914,18 @@
       <w:shd w:val="clear" w:color="auto" w:fill="E1DFDD"/>
     </w:rPr>
   </w:style>
+  <w:style w:type="character" w:styleId="FollowedHyperlink">
+    <w:name w:val="FollowedHyperlink"/>
+    <w:basedOn w:val="DefaultParagraphFont"/>
+    <w:uiPriority w:val="99"/>
+    <w:semiHidden/>
+    <w:unhideWhenUsed/>
+    <w:rsid w:val="00C7432B"/>
+    <w:rPr>
+      <w:color w:val="954F72" w:themeColor="followedHyperlink"/>
+      <w:u w:val="single"/>
+    </w:rPr>
+  </w:style>
 </w:styles>
 </file>
 

</xml_diff>